<commit_message>
updated report, highlighted areas to be completed
</commit_message>
<xml_diff>
--- a/Project Report.docx
+++ b/Project Report.docx
@@ -2405,6 +2405,9 @@
               <w:cnfStyle w:val="000000100000" w:firstRow="0" w:lastRow="0" w:firstColumn="0" w:lastColumn="0" w:oddVBand="0" w:evenVBand="0" w:oddHBand="1" w:evenHBand="0" w:firstRowFirstColumn="0" w:firstRowLastColumn="0" w:lastRowFirstColumn="0" w:lastRowLastColumn="0"/>
             </w:pPr>
             <w:r>
+              <w:rPr>
+                <w:highlight w:val="yellow"/>
+              </w:rPr>
               <w:t>*TODO*</w:t>
             </w:r>
           </w:p>
@@ -2576,6 +2579,9 @@
               <w:cnfStyle w:val="000000000000" w:firstRow="0" w:lastRow="0" w:firstColumn="0" w:lastColumn="0" w:oddVBand="0" w:evenVBand="0" w:oddHBand="0" w:evenHBand="0" w:firstRowFirstColumn="0" w:firstRowLastColumn="0" w:lastRowFirstColumn="0" w:lastRowLastColumn="0"/>
             </w:pPr>
             <w:r>
+              <w:rPr>
+                <w:highlight w:val="yellow"/>
+              </w:rPr>
               <w:t>Final data frame is exported to “final_data.xlsx”. **Conner to add**</w:t>
             </w:r>
           </w:p>
@@ -4361,7 +4367,7 @@
 </file>
 
 <file path=customXml/itemProps1.xml><?xml version="1.0" encoding="utf-8"?>
-<ds:datastoreItem xmlns:ds="http://schemas.openxmlformats.org/officeDocument/2006/customXml" ds:itemID="{FC7BE22B-24BB-A946-9009-B9B65745044C}">
+<ds:datastoreItem xmlns:ds="http://schemas.openxmlformats.org/officeDocument/2006/customXml" ds:itemID="{84715C6A-8FE0-2847-9A94-E667C511FACE}">
   <ds:schemaRefs>
     <ds:schemaRef ds:uri="http://schemas.openxmlformats.org/officeDocument/2006/bibliography"/>
   </ds:schemaRefs>

</xml_diff>